<commit_message>
cập nhật tên api cho tài liệu Y
</commit_message>
<xml_diff>
--- a/documents/sprint-2/Y10-Y20-Y30.docx
+++ b/documents/sprint-2/Y10-Y20-Y30.docx
@@ -103,14 +103,27 @@
       <w:r>
         <w:t xml:space="preserve">Hình  </w:t>
       </w:r>
-      <w:fldSimple w:instr=" SEQ Hình_ \* ARABIC ">
-        <w:r>
-          <w:rPr>
-            <w:noProof/>
-          </w:rPr>
-          <w:t>1</w:t>
-        </w:r>
-      </w:fldSimple>
+      <w:r>
+        <w:fldChar w:fldCharType="begin"/>
+      </w:r>
+      <w:r>
+        <w:instrText xml:space="preserve"> SEQ Hình_ \* ARABIC </w:instrText>
+      </w:r>
+      <w:r>
+        <w:fldChar w:fldCharType="separate"/>
+      </w:r>
+      <w:r>
+        <w:rPr>
+          <w:noProof/>
+        </w:rPr>
+        <w:t>1</w:t>
+      </w:r>
+      <w:r>
+        <w:rPr>
+          <w:noProof/>
+        </w:rPr>
+        <w:fldChar w:fldCharType="end"/>
+      </w:r>
       <w:r>
         <w:t>: Đặc tả màn hình G10-G13 ver1.0</w:t>
       </w:r>
@@ -880,7 +893,19 @@
         <w:rPr>
           <w:shd w:val="clear" w:color="auto" w:fill="F8F9FA"/>
         </w:rPr>
-        <w:t>/{</w:t>
+        <w:t>/</w:t>
+      </w:r>
+      <w:r>
+        <w:rPr>
+          <w:shd w:val="clear" w:color="auto" w:fill="F8F9FA"/>
+        </w:rPr>
+        <w:t>sites/</w:t>
+      </w:r>
+      <w:r>
+        <w:rPr>
+          <w:shd w:val="clear" w:color="auto" w:fill="F8F9FA"/>
+        </w:rPr>
+        <w:t>{</w:t>
       </w:r>
       <w:r>
         <w:rPr>
@@ -2560,7 +2585,7 @@
             <v:path o:extrusionok="f" gradientshapeok="t" o:connecttype="rect"/>
             <o:lock v:ext="edit" aspectratio="t"/>
           </v:shapetype>
-          <v:shape id="_x0000_i1028" type="#_x0000_t75" style="width:467.25pt;height:170.25pt">
+          <v:shape id="_x0000_i1025" type="#_x0000_t75" style="width:467.05pt;height:170.6pt">
             <v:imagedata r:id="rId6" o:title="Y2 Management"/>
           </v:shape>
         </w:pict>
@@ -2573,14 +2598,27 @@
       <w:r>
         <w:t xml:space="preserve">Hình  </w:t>
       </w:r>
-      <w:fldSimple w:instr=" SEQ Hình_ \* ARABIC ">
-        <w:r>
-          <w:rPr>
-            <w:noProof/>
-          </w:rPr>
-          <w:t>1</w:t>
-        </w:r>
-      </w:fldSimple>
+      <w:r>
+        <w:fldChar w:fldCharType="begin"/>
+      </w:r>
+      <w:r>
+        <w:instrText xml:space="preserve"> SEQ Hình_ \* ARABIC </w:instrText>
+      </w:r>
+      <w:r>
+        <w:fldChar w:fldCharType="separate"/>
+      </w:r>
+      <w:r>
+        <w:rPr>
+          <w:noProof/>
+        </w:rPr>
+        <w:t>1</w:t>
+      </w:r>
+      <w:r>
+        <w:rPr>
+          <w:noProof/>
+        </w:rPr>
+        <w:fldChar w:fldCharType="end"/>
+      </w:r>
       <w:r>
         <w:t>: Đặc tả màn hình G10-G13 ver1.0</w:t>
       </w:r>
@@ -3234,7 +3272,19 @@
         <w:rPr>
           <w:shd w:val="clear" w:color="auto" w:fill="F8F9FA"/>
         </w:rPr>
-        <w:t>/{</w:t>
+        <w:t>/</w:t>
+      </w:r>
+      <w:r>
+        <w:rPr>
+          <w:shd w:val="clear" w:color="auto" w:fill="F8F9FA"/>
+        </w:rPr>
+        <w:t>sites/</w:t>
+      </w:r>
+      <w:r>
+        <w:rPr>
+          <w:shd w:val="clear" w:color="auto" w:fill="F8F9FA"/>
+        </w:rPr>
+        <w:t>{</w:t>
       </w:r>
       <w:r>
         <w:rPr>
@@ -4484,7 +4534,7 @@
       </w:pPr>
       <w:r>
         <w:pict>
-          <v:shape id="_x0000_i1030" type="#_x0000_t75" style="width:468pt;height:135.75pt">
+          <v:shape id="_x0000_i1026" type="#_x0000_t75" style="width:467.7pt;height:135.55pt">
             <v:imagedata r:id="rId7" o:title="Y3 Management"/>
           </v:shape>
         </w:pict>
@@ -4497,14 +4547,27 @@
       <w:r>
         <w:t xml:space="preserve">Hình  </w:t>
       </w:r>
-      <w:fldSimple w:instr=" SEQ Hình_ \* ARABIC ">
-        <w:r>
-          <w:rPr>
-            <w:noProof/>
-          </w:rPr>
-          <w:t>1</w:t>
-        </w:r>
-      </w:fldSimple>
+      <w:r>
+        <w:fldChar w:fldCharType="begin"/>
+      </w:r>
+      <w:r>
+        <w:instrText xml:space="preserve"> SEQ Hình_ \* ARABIC </w:instrText>
+      </w:r>
+      <w:r>
+        <w:fldChar w:fldCharType="separate"/>
+      </w:r>
+      <w:r>
+        <w:rPr>
+          <w:noProof/>
+        </w:rPr>
+        <w:t>1</w:t>
+      </w:r>
+      <w:r>
+        <w:rPr>
+          <w:noProof/>
+        </w:rPr>
+        <w:fldChar w:fldCharType="end"/>
+      </w:r>
       <w:r>
         <w:t>: Đặc tả màn hình G10-G13 ver1.0</w:t>
       </w:r>
@@ -5291,7 +5354,21 @@
         <w:rPr>
           <w:shd w:val="clear" w:color="auto" w:fill="F8F9FA"/>
         </w:rPr>
-        <w:t>/{</w:t>
+        <w:t>/</w:t>
+      </w:r>
+      <w:r>
+        <w:rPr>
+          <w:shd w:val="clear" w:color="auto" w:fill="F8F9FA"/>
+        </w:rPr>
+        <w:t>sites/</w:t>
+      </w:r>
+      <w:bookmarkStart w:id="0" w:name="_GoBack"/>
+      <w:bookmarkEnd w:id="0"/>
+      <w:r>
+        <w:rPr>
+          <w:shd w:val="clear" w:color="auto" w:fill="F8F9FA"/>
+        </w:rPr>
+        <w:t>{</w:t>
       </w:r>
       <w:r>
         <w:rPr>
@@ -5962,27 +6039,7 @@
                 <w:szCs w:val="26"/>
                 <w:shd w:val="clear" w:color="auto" w:fill="FFFFFF"/>
               </w:rPr>
-              <w:t>&lt;</w:t>
-            </w:r>
-            <w:r>
-              <w:rPr>
-                <w:rFonts w:ascii="Times New Roman" w:hAnsi="Times New Roman" w:cs="Times New Roman"/>
-                <w:color w:val="172B4D"/>
-                <w:sz w:val="26"/>
-                <w:szCs w:val="26"/>
-                <w:shd w:val="clear" w:color="auto" w:fill="FFFFFF"/>
-              </w:rPr>
-              <w:t>cat</w:t>
-            </w:r>
-            <w:r>
-              <w:rPr>
-                <w:rFonts w:ascii="Times New Roman" w:hAnsi="Times New Roman" w:cs="Times New Roman"/>
-                <w:color w:val="172B4D"/>
-                <w:sz w:val="26"/>
-                <w:szCs w:val="26"/>
-                <w:shd w:val="clear" w:color="auto" w:fill="FFFFFF"/>
-              </w:rPr>
-              <w:t>&gt;</w:t>
+              <w:t>&lt;cat&gt;</w:t>
             </w:r>
             <w:r>
               <w:rPr>
@@ -6689,27 +6746,7 @@
                 <w:szCs w:val="26"/>
                 <w:shd w:val="clear" w:color="auto" w:fill="FFFFFF"/>
               </w:rPr>
-              <w:t>Plan</w:t>
-            </w:r>
-            <w:r>
-              <w:rPr>
-                <w:rFonts w:ascii="Times New Roman" w:hAnsi="Times New Roman" w:cs="Times New Roman"/>
-                <w:color w:val="172B4D"/>
-                <w:sz w:val="26"/>
-                <w:szCs w:val="26"/>
-                <w:shd w:val="clear" w:color="auto" w:fill="FFFFFF"/>
-              </w:rPr>
-              <w:t>2</w:t>
-            </w:r>
-            <w:r>
-              <w:rPr>
-                <w:rFonts w:ascii="Times New Roman" w:hAnsi="Times New Roman" w:cs="Times New Roman"/>
-                <w:color w:val="172B4D"/>
-                <w:sz w:val="26"/>
-                <w:szCs w:val="26"/>
-                <w:shd w:val="clear" w:color="auto" w:fill="FFFFFF"/>
-              </w:rPr>
-              <w:t>Loc</w:t>
+              <w:t>Plan2Loc</w:t>
             </w:r>
             <w:r>
               <w:rPr>
@@ -6749,29 +6786,7 @@
                 <w:szCs w:val="26"/>
                 <w:shd w:val="clear" w:color="auto" w:fill="FFFFFF"/>
               </w:rPr>
-              <w:t>&lt;plan_</w:t>
-            </w:r>
-            <w:r>
-              <w:rPr>
-                <w:rFonts w:ascii="Times New Roman" w:hAnsi="Times New Roman" w:cs="Times New Roman"/>
-                <w:color w:val="172B4D"/>
-                <w:sz w:val="26"/>
-                <w:szCs w:val="26"/>
-                <w:shd w:val="clear" w:color="auto" w:fill="FFFFFF"/>
-              </w:rPr>
-              <w:t>2</w:t>
-            </w:r>
-            <w:bookmarkStart w:id="0" w:name="_GoBack"/>
-            <w:bookmarkEnd w:id="0"/>
-            <w:r>
-              <w:rPr>
-                <w:rFonts w:ascii="Times New Roman" w:hAnsi="Times New Roman" w:cs="Times New Roman"/>
-                <w:color w:val="172B4D"/>
-                <w:sz w:val="26"/>
-                <w:szCs w:val="26"/>
-                <w:shd w:val="clear" w:color="auto" w:fill="FFFFFF"/>
-              </w:rPr>
-              <w:t>_loc&gt;</w:t>
+              <w:t>&lt;plan_2_loc&gt;</w:t>
             </w:r>
             <w:r>
               <w:rPr>
@@ -6872,27 +6887,7 @@
                 <w:szCs w:val="26"/>
                 <w:shd w:val="clear" w:color="auto" w:fill="FFFFFF"/>
               </w:rPr>
-              <w:t>&lt;</w:t>
-            </w:r>
-            <w:r>
-              <w:rPr>
-                <w:rFonts w:ascii="Times New Roman" w:hAnsi="Times New Roman" w:cs="Times New Roman"/>
-                <w:color w:val="172B4D"/>
-                <w:sz w:val="26"/>
-                <w:szCs w:val="26"/>
-                <w:shd w:val="clear" w:color="auto" w:fill="FFFFFF"/>
-              </w:rPr>
-              <w:t>remarks</w:t>
-            </w:r>
-            <w:r>
-              <w:rPr>
-                <w:rFonts w:ascii="Times New Roman" w:hAnsi="Times New Roman" w:cs="Times New Roman"/>
-                <w:color w:val="172B4D"/>
-                <w:sz w:val="26"/>
-                <w:szCs w:val="26"/>
-                <w:shd w:val="clear" w:color="auto" w:fill="FFFFFF"/>
-              </w:rPr>
-              <w:t>&gt;</w:t>
+              <w:t>&lt;remarks&gt;</w:t>
             </w:r>
             <w:r>
               <w:rPr>

</xml_diff>